<commit_message>
large changes in report
</commit_message>
<xml_diff>
--- a/nachalo_otcheta.docx
+++ b/nachalo_otcheta.docx
@@ -329,6 +329,17 @@
               </w:rPr>
               <w:t xml:space="preserve">доцент кафедры технологий программирования, </w:t>
             </w:r>
+          </w:p>
+          <w:p>
+            <w:pPr>
+              <w:spacing w:line="276" w:lineRule="auto"/>
+              <w:jc w:val="left"/>
+              <w:rPr>
+                <w:sz w:val="28"/>
+                <w:szCs w:val="28"/>
+                <w:lang w:val="ru-RU"/>
+              </w:rPr>
+            </w:pPr>
             <w:proofErr w:type="spellStart"/>
             <w:r>
               <w:rPr>
@@ -554,6 +565,8 @@
         </w:rPr>
         <w:t xml:space="preserve">: </w:t>
       </w:r>
+      <w:bookmarkStart w:id="0" w:name="_GoBack"/>
+      <w:bookmarkEnd w:id="0"/>
     </w:p>
     <w:p>
       <w:pPr>
@@ -691,10 +704,7 @@
         <w:t>СПИСОК ЛИТЕРАТУРЫ</w:t>
       </w:r>
     </w:p>
-    <w:p>
-      <w:bookmarkStart w:id="0" w:name="_GoBack"/>
-      <w:bookmarkEnd w:id="0"/>
-    </w:p>
+    <w:p/>
     <w:sectPr>
       <w:pgSz w:w="11906" w:h="16838"/>
       <w:pgMar w:top="1134" w:right="850" w:bottom="1134" w:left="1701" w:header="708" w:footer="708" w:gutter="0"/>

</xml_diff>